<commit_message>
Updated Writeup to Fosters newer version
</commit_message>
<xml_diff>
--- a/Project2 Writeup.docx
+++ b/Project2 Writeup.docx
@@ -172,6 +172,33 @@
         </w:rPr>
         <w:t xml:space="preserve"> last letter is removed, and nothing is put in the characters place. </w:t>
       </w:r>
+      <w:r>
+        <w:rPr>
+          <w:rFonts w:ascii="Times" w:hAnsi="Times"/>
+        </w:rPr>
+        <w:t xml:space="preserve"> This general idea is done through five steps. Part one has three parts, checking for past tense words, adverbs and words ending with y. These are handled as special cases. </w:t>
+      </w:r>
+      <w:r>
+        <w:rPr>
+          <w:rFonts w:ascii="Times" w:hAnsi="Times"/>
+        </w:rPr>
+        <w:t xml:space="preserve">Step two is </w:t>
+      </w:r>
+      <w:r>
+        <w:rPr>
+          <w:rFonts w:ascii="Times" w:hAnsi="Times"/>
+        </w:rPr>
+        <w:lastRenderedPageBreak/>
+        <w:t xml:space="preserve">more general, it does not focus on any specific suffixes, and does a general swap for certain endings. Step three is largely similar. Step four resembles three, however it checks to make sure that the word with the longest suffix is used.  Finally step five mostly cleans up, by checking if the word ends in the character ‘e’ and pops the character off the string if it does. </w:t>
+      </w:r>
+      <w:bookmarkStart w:id="0" w:name="_GoBack"/>
+      <w:bookmarkEnd w:id="0"/>
+      <w:r>
+        <w:rPr>
+          <w:rFonts w:ascii="Times" w:hAnsi="Times"/>
+        </w:rPr>
+        <w:t xml:space="preserve"> </w:t>
+      </w:r>
     </w:p>
     <w:p>
       <w:pPr>
@@ -199,14 +226,7 @@
         <w:rPr>
           <w:rFonts w:ascii="Times" w:hAnsi="Times"/>
         </w:rPr>
-        <w:t xml:space="preserve"> does not accept multiple </w:t>
-      </w:r>
-      <w:r>
-        <w:rPr>
-          <w:rFonts w:ascii="Times" w:hAnsi="Times"/>
-        </w:rPr>
-        <w:lastRenderedPageBreak/>
-        <w:t xml:space="preserve">documents, we are indexing by paragraph instead of by document. We accomplished this through node manipulation. As each word is read, the paragraphs are counted. We first create a list of paragraphs. Each paragraph consists of </w:t>
+        <w:t xml:space="preserve"> does not accept multiple documents, we are indexing by paragraph instead of by document. We accomplished this through node manipulation. As each word is read, the paragraphs are counted. We first create a list of paragraphs. Each paragraph consists of </w:t>
       </w:r>
       <w:r>
         <w:rPr>
@@ -265,26 +285,14 @@
           <w:rFonts w:ascii="Times" w:hAnsi="Times"/>
         </w:rPr>
         <w:tab/>
-        <w:t>Finally the searching is done in a very similar fashion to the indexing. Once again</w:t>
-      </w:r>
-      <w:r>
-        <w:rPr>
-          <w:rFonts w:ascii="Times" w:hAnsi="Times"/>
-        </w:rPr>
-        <w:t xml:space="preserve">, due to </w:t>
+        <w:t xml:space="preserve">Finally the searching is done in a very similar fashion to the indexing. Once again, due to </w:t>
       </w:r>
       <w:proofErr w:type="spellStart"/>
       <w:r>
         <w:rPr>
           <w:rFonts w:ascii="Times" w:hAnsi="Times"/>
         </w:rPr>
-        <w:t>Ideone’</w:t>
-      </w:r>
-      <w:r>
-        <w:rPr>
-          <w:rFonts w:ascii="Times" w:hAnsi="Times"/>
-        </w:rPr>
-        <w:t>s</w:t>
+        <w:t>Ideone’s</w:t>
       </w:r>
       <w:proofErr w:type="spellEnd"/>
       <w:r>
@@ -359,19 +367,7 @@
         <w:rPr>
           <w:rFonts w:ascii="Times" w:hAnsi="Times"/>
         </w:rPr>
-        <w:t xml:space="preserve">By using the hash table to check for stop words, and a matrix to catalog paragraphs and key words, we have optimized the run time the best we are able to. </w:t>
-      </w:r>
-      <w:r>
-        <w:rPr>
-          <w:rFonts w:ascii="Times" w:hAnsi="Times"/>
-        </w:rPr>
-        <w:t>The Porter algorithm</w:t>
-      </w:r>
-      <w:r>
-        <w:rPr>
-          <w:rFonts w:ascii="Times" w:hAnsi="Times"/>
-        </w:rPr>
-        <w:t xml:space="preserve"> shortens and simplifies words so there are less </w:t>
+        <w:t xml:space="preserve">By using the hash table to check for stop words, and a matrix to catalog paragraphs and key words, we have optimized the run time the best we are able to. The Porter algorithm shortens and simplifies words so there are less </w:t>
       </w:r>
       <w:proofErr w:type="gramStart"/>
       <w:r>
@@ -387,8 +383,6 @@
         </w:rPr>
         <w:t xml:space="preserve"> to search for. The less iteration we have to perform, especially with larger documents, the more time we can save. </w:t>
       </w:r>
-      <w:bookmarkStart w:id="0" w:name="_GoBack"/>
-      <w:bookmarkEnd w:id="0"/>
     </w:p>
     <w:p>
       <w:pPr>

</xml_diff>